<commit_message>
week 4 lecture updates
</commit_message>
<xml_diff>
--- a/lectureNotes/04_propsRelationships.docx
+++ b/lectureNotes/04_propsRelationships.docx
@@ -37,7 +37,33 @@
     </w:p>
     <w:p>
       <w:r>
-        <w:t xml:space="preserve">We often encounter datasets in which we want to visualize parts of a whole – how some amount breaks down into a sum of component categories. We call these proportions. When we talk about visualizing proportions, pie charts are the first thing that typically come to mind. In todays lecture, I want to not only offer some helpful guidelines around the use of pie charts, but also provide some alternatives that can be more useful in some situations. </w:t>
+        <w:t xml:space="preserve">We often encounter datasets in which we want to visualize parts of a whole – how some amount breaks down into a sum of component categories. We call these proportions. When we talk about visualizing proportions, pie charts are the first </w:t>
+      </w:r>
+      <w:proofErr w:type="gramStart"/>
+      <w:r>
+        <w:t>thing</w:t>
+      </w:r>
+      <w:proofErr w:type="gramEnd"/>
+      <w:r>
+        <w:t xml:space="preserve"> that typically come to mind. In </w:t>
+      </w:r>
+      <w:proofErr w:type="spellStart"/>
+      <w:proofErr w:type="gramStart"/>
+      <w:r>
+        <w:t>todays</w:t>
+      </w:r>
+      <w:proofErr w:type="spellEnd"/>
+      <w:proofErr w:type="gramEnd"/>
+      <w:r>
+        <w:t xml:space="preserve"> lecture, I want to not only offer some helpful guidelines around the use of pie </w:t>
+      </w:r>
+      <w:proofErr w:type="gramStart"/>
+      <w:r>
+        <w:t>charts, but</w:t>
+      </w:r>
+      <w:proofErr w:type="gramEnd"/>
+      <w:r>
+        <w:t xml:space="preserve"> also provide some alternatives that can be more useful in some situations. </w:t>
       </w:r>
     </w:p>
     <w:p>
@@ -66,7 +92,23 @@
         <w:t>comparisons</w:t>
       </w:r>
       <w:r>
-        <w:t xml:space="preserve"> extremely difficult. This comes down to the fact that we don’t truly understand how the human brain perceives quantities from pie slices. It could be from the angle that’s created at the center of the pie, it could be from the total area of the pie slice, or it could be from the length of the arc, or the “crust” of the pie slice on the outside. Research has been done to try to determine this, but has thus far been inconclusive. Regardless, determining the area of various slices becomes incredibly difficult both when you have many categories, and when you have categories of similar size. </w:t>
+        <w:t xml:space="preserve"> extremely difficult. This comes down to the fact that we don’t truly understand how the human brain perceives quantities from pie slices. It could be from the angle that’s created at the center of the pie, it could be from the total area of the pie slice, or it could be from the length of the arc, or the “crust” of the pie slice on the outside. Research has been done to try to determine </w:t>
+      </w:r>
+      <w:proofErr w:type="gramStart"/>
+      <w:r>
+        <w:t>this, but</w:t>
+      </w:r>
+      <w:proofErr w:type="gramEnd"/>
+      <w:r>
+        <w:t xml:space="preserve"> has thus far been inconclusive. Regardless, determining the area of various slices becomes incredibly difficult both when you have many categories, and when you have categories of similar </w:t>
+      </w:r>
+      <w:proofErr w:type="gramStart"/>
+      <w:r>
+        <w:t>size</w:t>
+      </w:r>
+      <w:proofErr w:type="gramEnd"/>
+      <w:r>
+        <w:t xml:space="preserve">. </w:t>
       </w:r>
     </w:p>
     <w:p>
@@ -91,7 +133,15 @@
         <w:t>aving multiple categories of similar size can make comparison difficult or impossible, even if there are only a few categories</w:t>
       </w:r>
       <w:r>
-        <w:t>. Let’s look at a now-famous example. Look at each of the pie charts, A, B, and C, and without looking at the bar charts underneath, try to order the slices by size. You’ll find that it’s nearly impossible, though when you use bars to display the values instead, it becomes blatantly obvious how to rank them. This is an important point to remember, because you might think that only having 5 categories, as in this example, might make a pie chart a fine choice. However, because the data values are so close together, the pie chart does not work very well.</w:t>
+        <w:t xml:space="preserve">. Let’s look at a now-famous example. Look at each of the pie charts, A, B, and C, and without looking at the bar charts underneath, try to order the slices by size. You’ll find that it’s nearly impossible, though when you use bars to display </w:t>
+      </w:r>
+      <w:proofErr w:type="gramStart"/>
+      <w:r>
+        <w:t>the values</w:t>
+      </w:r>
+      <w:proofErr w:type="gramEnd"/>
+      <w:r>
+        <w:t xml:space="preserve"> instead, it becomes blatantly obvious how to rank them. This is an important point to remember, because you might think that only having 5 categories, as in this example, might make a pie chart a fine choice. However, because the data values are so close together, the pie chart does not work very well.</w:t>
       </w:r>
     </w:p>
     <w:p>
@@ -121,7 +171,23 @@
         <w:t xml:space="preserve">This data from our book is a great example. It shows the changing </w:t>
       </w:r>
       <w:r>
-        <w:t>market share of 5 hypothetical companies (A,B,C,D, and E) over 3 years. Can anyone make a conclusion from this? Did the market share of C grow or shrink? What about B? It’s nearly impossible to tell.</w:t>
+        <w:t>market share of 5 hypothetical companies (</w:t>
+      </w:r>
+      <w:proofErr w:type="gramStart"/>
+      <w:r>
+        <w:t>A,B</w:t>
+      </w:r>
+      <w:proofErr w:type="gramEnd"/>
+      <w:r>
+        <w:t>,</w:t>
+      </w:r>
+      <w:proofErr w:type="gramStart"/>
+      <w:r>
+        <w:t>C,D</w:t>
+      </w:r>
+      <w:proofErr w:type="gramEnd"/>
+      <w:r>
+        <w:t>, and E) over 3 years. Can anyone make a conclusion from this? Did the market share of C grow or shrink? What about B? It’s nearly impossible to tell.</w:t>
       </w:r>
     </w:p>
     <w:p>
@@ -136,13 +202,37 @@
         <w:t>The case for</w:t>
       </w:r>
       <w:r>
-        <w:t xml:space="preserve">: With all of that being said, pie charts can sometimes be useful. Take for example the charts used in the Policy Viz article that we read this week. The author was looking at fundraising data for a non-profit organization, and was trying to show that most of the money raised came from a few donors who gave extremely large donations. </w:t>
+        <w:t xml:space="preserve">: With </w:t>
+      </w:r>
+      <w:proofErr w:type="gramStart"/>
+      <w:r>
+        <w:t>all of</w:t>
+      </w:r>
+      <w:proofErr w:type="gramEnd"/>
+      <w:r>
+        <w:t xml:space="preserve"> that being said, pie charts can sometimes be useful. Take for example the charts used in the Policy Viz article that we read this week. The author was looking at fundraising data for a non-profit </w:t>
+      </w:r>
+      <w:proofErr w:type="gramStart"/>
+      <w:r>
+        <w:t>organization, and</w:t>
+      </w:r>
+      <w:proofErr w:type="gramEnd"/>
+      <w:r>
+        <w:t xml:space="preserve"> was trying to show that most of the money raised came from a few donors who gave extremely large donations. </w:t>
       </w:r>
       <w:r>
         <w:t xml:space="preserve">They start by showing a few different attempts at avoiding the bar chart – like using bars to represent the % of all donation dollars that fell into different “amount” buckets, or to represent the share of donors that gave donations of varying sizes. They also tried a scatterplot </w:t>
       </w:r>
       <w:r>
-        <w:t xml:space="preserve">version with different axes representing different values. The point that they wanted to communicate was that a small handful of donors gave most of the money – and there are many different ways of getting that point across, none of which are by any means “wrong”. </w:t>
+        <w:t xml:space="preserve">version with different axes representing different values. The point that they wanted to communicate was that a small handful of donors gave most of the money – and there are </w:t>
+      </w:r>
+      <w:proofErr w:type="gramStart"/>
+      <w:r>
+        <w:t>many different ways</w:t>
+      </w:r>
+      <w:proofErr w:type="gramEnd"/>
+      <w:r>
+        <w:t xml:space="preserve"> of getting that point across, none of which are by any means “wrong”. </w:t>
       </w:r>
       <w:r>
         <w:t xml:space="preserve">After </w:t>
@@ -184,11 +274,35 @@
         <w:t xml:space="preserve"> Would you change anything or do you think they work?</w:t>
       </w:r>
       <w:r>
-        <w:t xml:space="preserve"> I would add that this could have probably been simplified even further by just combining all of these slices into one big gray slice, and just call </w:t>
+        <w:t xml:space="preserve"> I would add that this could have probably been simplified even further by just combining </w:t>
+      </w:r>
+      <w:proofErr w:type="gramStart"/>
+      <w:r>
+        <w:t>all of</w:t>
+      </w:r>
+      <w:proofErr w:type="gramEnd"/>
+      <w:r>
+        <w:t xml:space="preserve"> these slices into one big gray </w:t>
+      </w:r>
+      <w:proofErr w:type="gramStart"/>
+      <w:r>
+        <w:t>slice, and</w:t>
+      </w:r>
+      <w:proofErr w:type="gramEnd"/>
+      <w:r>
+        <w:t xml:space="preserve"> just call </w:t>
       </w:r>
       <w:r>
         <w:lastRenderedPageBreak/>
-        <w:t>it “sub $1M”. I think the point would still hit home, that a majority of the money raised came from these large donations.</w:t>
+        <w:t xml:space="preserve">it “sub $1M”. I think the point would still hit home, that </w:t>
+      </w:r>
+      <w:proofErr w:type="gramStart"/>
+      <w:r>
+        <w:t>a majority of</w:t>
+      </w:r>
+      <w:proofErr w:type="gramEnd"/>
+      <w:r>
+        <w:t xml:space="preserve"> the money raised came from these large donations.</w:t>
       </w:r>
     </w:p>
     <w:p>
@@ -211,30 +325,72 @@
         <w:t xml:space="preserve"> is when your data </w:t>
       </w:r>
       <w:r>
-        <w:t xml:space="preserve">can create right angles (ie, a slice represents 25, 50, or 75% of the whole). If you encounter a situation like this, </w:t>
-      </w:r>
-      <w:r>
-        <w:t>take advantage of the fact that our brains are really good at noticing right angles when they are oriented correctly. Take a look</w:t>
-      </w:r>
+        <w:t>can create right angles (</w:t>
+      </w:r>
+      <w:proofErr w:type="spellStart"/>
+      <w:r>
+        <w:t>ie</w:t>
+      </w:r>
+      <w:proofErr w:type="spellEnd"/>
+      <w:r>
+        <w:t xml:space="preserve">, a slice represents 25, 50, or 75% of the whole). If you encounter a situation like this, </w:t>
+      </w:r>
+      <w:r>
+        <w:t xml:space="preserve">take advantage of the fact that our brains are </w:t>
+      </w:r>
+      <w:proofErr w:type="gramStart"/>
+      <w:r>
+        <w:t>really good</w:t>
+      </w:r>
+      <w:proofErr w:type="gramEnd"/>
+      <w:r>
+        <w:t xml:space="preserve"> at noticing right angles when they are oriented correctly. </w:t>
+      </w:r>
+      <w:proofErr w:type="gramStart"/>
+      <w:r>
+        <w:t>Take a look</w:t>
+      </w:r>
+      <w:proofErr w:type="gramEnd"/>
       <w:r>
         <w:t xml:space="preserve"> </w:t>
       </w:r>
       <w:r>
-        <w:t>at my example here. Both of these pie charts have the exact same data</w:t>
-      </w:r>
-      <w:r>
-        <w:t>. However, in the chart on the left, can you tell that the red slice is 25% of the data? Probably not immediately – you probably had to look closer at the text to realize that. But if I just rotate the chart a bit, this becomes obvious with or without the labels. Again, if the point of your story is to show how a certain proportion of your data is one of these “right angle” percentages, use that to your advantage!</w:t>
-      </w:r>
-    </w:p>
-    <w:p>
-      <w:pPr>
-        <w:pStyle w:val="ListParagraph"/>
-      </w:pPr>
+        <w:t xml:space="preserve">at my example here. </w:t>
+      </w:r>
+      <w:proofErr w:type="gramStart"/>
+      <w:r>
+        <w:t>Both of these</w:t>
+      </w:r>
+      <w:proofErr w:type="gramEnd"/>
+      <w:r>
+        <w:t xml:space="preserve"> pie charts have the exact same data</w:t>
+      </w:r>
+      <w:r>
+        <w:t xml:space="preserve">. However, in the chart on the left, can you </w:t>
+      </w:r>
+      <w:proofErr w:type="gramStart"/>
+      <w:r>
+        <w:t>tell</w:t>
+      </w:r>
+      <w:proofErr w:type="gramEnd"/>
+      <w:r>
+        <w:t xml:space="preserve"> that the red slice is 25% of the data? Probably not immediately – you probably had to look closer at the text to realize that. But if I just rotate the chart a bit, this becomes obvious with or without the labels. Again, if the point of your story is to show how a certain proportion of your data is one of these “right angle” percentages, use that to your advantage!</w:t>
+      </w:r>
+    </w:p>
+    <w:p>
       <w:r>
         <w:t>Donut Charts</w:t>
       </w:r>
       <w:r>
-        <w:t>: As we mentioned earlier, it isn’t clear how we perceive values from a pie chart. We have three possibilities: We could perceive it from the angle at the center, the area of the slice, or the length of the outer arc. If it turns out that we perceive it from the length of the outer arc, then that would make a strong case for the donut chart – which is just a pie chart with the center punched out. Sometimes these can be a bit more engaging than a simple pie chart, and they also give you the opportunity to put some text, including the number representing the “whole”, at the center. All of the rules we discussed for pie charts apply to the donut charts: avoid them when there are too many slices, avoid them when your slices are of similar size, and if you have right angles, take advantage of it!</w:t>
+        <w:t xml:space="preserve">: As we mentioned earlier, it isn’t clear how we perceive values from a pie chart. We have three possibilities: We could perceive it from the angle at the center, the area of the slice, or the length of the outer arc. If it turns out that we perceive it from the length of the outer arc, then that would make a strong case for the donut chart – which is just a pie chart with the center punched out. Sometimes these can be a bit more engaging than a simple pie chart, and they also give you the opportunity to put some text, including the number representing the “whole”, at the center. </w:t>
+      </w:r>
+      <w:proofErr w:type="gramStart"/>
+      <w:r>
+        <w:t>All of</w:t>
+      </w:r>
+      <w:proofErr w:type="gramEnd"/>
+      <w:r>
+        <w:t xml:space="preserve"> the rules we discussed for pie charts apply to the donut charts: avoid them when there are too many slices, avoid them when your slices are of similar size, and if you have right angles, take advantage of it!</w:t>
       </w:r>
     </w:p>
     <w:p>
@@ -242,13 +398,95 @@
         <w:t>Side by Side Bars</w:t>
       </w:r>
       <w:r>
-        <w:t xml:space="preserve"> – Let’s go back to our example of looking at our 5 fake companies and comparing how their market share changed over the course of 3 years. We made the case for why a pie chart is the wrong approach here – it’s really hard to see what’s going on from year to year, and perhaps even harder to compare the slices within the same year. They are all about 20%, so the viewer can’t tell what’s going on. Well, another alternative here is to use a stacked bar chart. The stacked bar chart can be scaled such that the y-axis represents the proportion (ie, all components add up to 100%), and then each category is assigned a different color. We looked at some of these last week, so it might look familiar. But what do we notice? Well, it’s pretty easy to see that company A increased it’s market share from year to year, and company E decreased, so it’s safe to say this is an improvement over the pie chart. But what about everything in between? Companies B, C, and D are still perfectly ambiguous, for the same reasons we discussed last week. Since the bars don’t start at 0, it makes comparison really tough. IT’s still also really hard to get a sense of the proportions within a given year. For instance, who had a larger market share in 2016, company B or C?</w:t>
+        <w:t xml:space="preserve"> – Let’s go back to our example of looking at our 5 fake companies and comparing how their market share changed over the course of 3 years. We made the case for why a pie chart is the wrong approach here – it’s </w:t>
+      </w:r>
+      <w:proofErr w:type="gramStart"/>
+      <w:r>
+        <w:t>really hard</w:t>
+      </w:r>
+      <w:proofErr w:type="gramEnd"/>
+      <w:r>
+        <w:t xml:space="preserve"> to see what’s going on from year to year, and perhaps even harder to compare the slices within the same year. They are all about 20%, so the viewer can’t tell what’s going on. Well, another alternative here is to use a stacked bar chart. The stacked bar chart can be scaled such that the y-axis represents the proportion (</w:t>
+      </w:r>
+      <w:proofErr w:type="spellStart"/>
+      <w:r>
+        <w:t>ie</w:t>
+      </w:r>
+      <w:proofErr w:type="spellEnd"/>
+      <w:r>
+        <w:t xml:space="preserve">, all components add up to 100%), and then each category is assigned a different color. We looked at some of </w:t>
+      </w:r>
+      <w:proofErr w:type="gramStart"/>
+      <w:r>
+        <w:t>these last week</w:t>
+      </w:r>
+      <w:proofErr w:type="gramEnd"/>
+      <w:r>
+        <w:t xml:space="preserve">, so it might look familiar. But what do we notice? Well, it’s </w:t>
+      </w:r>
+      <w:proofErr w:type="gramStart"/>
+      <w:r>
+        <w:t>pretty easy</w:t>
+      </w:r>
+      <w:proofErr w:type="gramEnd"/>
+      <w:r>
+        <w:t xml:space="preserve"> to see that company A increased </w:t>
+      </w:r>
+      <w:proofErr w:type="spellStart"/>
+      <w:proofErr w:type="gramStart"/>
+      <w:r>
+        <w:t>it’s</w:t>
+      </w:r>
+      <w:proofErr w:type="spellEnd"/>
+      <w:proofErr w:type="gramEnd"/>
+      <w:r>
+        <w:t xml:space="preserve"> market share from year to year, and company E decreased, so it’s safe to say this is an improvement over the pie chart. But what about everything in between? Companies B, C, and D are still perfectly ambiguous, for the same reasons we discussed last week. Since the bars don’t start at 0, it makes comparison </w:t>
+      </w:r>
+      <w:proofErr w:type="gramStart"/>
+      <w:r>
+        <w:t>really tough</w:t>
+      </w:r>
+      <w:proofErr w:type="gramEnd"/>
+      <w:r>
+        <w:t xml:space="preserve">. </w:t>
+      </w:r>
+      <w:proofErr w:type="gramStart"/>
+      <w:r>
+        <w:t>IT’s</w:t>
+      </w:r>
+      <w:proofErr w:type="gramEnd"/>
+      <w:r>
+        <w:t xml:space="preserve"> still also </w:t>
+      </w:r>
+      <w:proofErr w:type="gramStart"/>
+      <w:r>
+        <w:t>really hard</w:t>
+      </w:r>
+      <w:proofErr w:type="gramEnd"/>
+      <w:r>
+        <w:t xml:space="preserve"> to get a sense of </w:t>
+      </w:r>
+      <w:proofErr w:type="gramStart"/>
+      <w:r>
+        <w:t>the proportions</w:t>
+      </w:r>
+      <w:proofErr w:type="gramEnd"/>
+      <w:r>
+        <w:t xml:space="preserve"> within a given year. For instance, who had a larger market share in 2016, company B or C?</w:t>
       </w:r>
     </w:p>
     <w:p>
       <w:r>
         <w:lastRenderedPageBreak/>
-        <w:t>In this case, using side-by-side, or the “grouped bar chart” approach is going to be the most legible for your audience. Now I’ll ask the same question – who had a larger market share in 2016, company B or C? Now it is clear that company B edged out company C in 2016, and was neck and neck with company A. Now, the drawback to this is that the grouped bar method doesn’t make it clear that the components of each category, or “year” in this case, sum to 100%. The viewer could maybe figure that out with enough time and the right labels, but the pie chart and stacked bars make the “proportional” nature of the data really obvious.</w:t>
+        <w:t xml:space="preserve">In this case, using side-by-side, or the “grouped bar chart” approach is going to be the most legible for your audience. Now I’ll ask the same question – who had a larger market share in 2016, company B or C? Now it is clear that company B edged out company C in 2016, and was neck and neck with company A. Now, the drawback to this is that the grouped bar method doesn’t make it clear that the components of each category, or “year” in this case, sum to 100%. The viewer could maybe figure that out with enough time and the right labels, but the pie chart and stacked bars make the “proportional” nature of the data </w:t>
+      </w:r>
+      <w:proofErr w:type="gramStart"/>
+      <w:r>
+        <w:t>really obvious</w:t>
+      </w:r>
+      <w:proofErr w:type="gramEnd"/>
+      <w:r>
+        <w:t>.</w:t>
       </w:r>
     </w:p>
     <w:p>
@@ -256,12 +494,36 @@
         <w:t>Stacked Bars</w:t>
       </w:r>
       <w:r>
-        <w:t xml:space="preserve"> – We’ve talked quite a bit now about the drawbacks of lots of stacked bars side-by-side. However, this problem isn’t relevant when our data is only divided into two groups. In this case, stacked bars can be an effective way of showing how a proportion of a categorical variable has changed over time. This chart, for example, shows the gender breakdown of Rwanda’s national parliament over the course of about 20 years. Because there’s only two components to each bar, it is perfectly clear how it’s changing over time. I also like the line drawn at 50%. Naturally, we know that the world is about 50% men and 50% women, so showing when a dataset crosses that threshold indicates how a distribution becomes “disproportionate”. </w:t>
-      </w:r>
-    </w:p>
-    <w:p>
-      <w:r>
-        <w:t>Another instance in which stacked bars can work is if your data is divided into 3 groups, but you only really care about 2. This chart on the bottom I think is a perfect example of this. In this case, each bar has 50 slots, each representing a state. And states are colored based on whether democrats or republicans control the state legislatures. In the middle, the white blocks are showing states where dems and republicans are evenly split, and I do think you still have the problem where these are difficult to compare. For instance, it’s not super easy to see if the “split control” group got bigger or stayed the same from 1979 to 1980. However, I don’t think it really matters in this case. If the point of this article, or this paper, was to show how the share of republican and democratic-controlled states changed over time, this chart still accomplishes that really well. They also employ the 50% mark to show where the country tips into a disproportionate state.</w:t>
+        <w:t xml:space="preserve"> – We’ve talked quite a bit now about the drawbacks of lots of stacked </w:t>
+      </w:r>
+      <w:proofErr w:type="gramStart"/>
+      <w:r>
+        <w:t>bars</w:t>
+      </w:r>
+      <w:proofErr w:type="gramEnd"/>
+      <w:r>
+        <w:t xml:space="preserve"> side-by-side. However, this problem isn’t relevant when our data is only divided into two groups. In this case, stacked bars can be an effective way of showing how a proportion of a categorical variable has changed over time. This chart, for example, shows the gender breakdown of Rwanda’s national parliament over the course of about 20 years. Because there’s only two components to each bar, it is perfectly clear how it’s changing over time. I also like the line drawn at 50%. Naturally, we know that the world is about 50% men and 50% women, so showing when a dataset crosses that threshold indicates how a distribution becomes “disproportionate”. </w:t>
+      </w:r>
+    </w:p>
+    <w:p>
+      <w:r>
+        <w:t xml:space="preserve">Another instance in which stacked bars can work is if your data is divided into 3 groups, but you only really care about 2. This chart on the bottom I think is a perfect example of this. In this case, each bar has 50 slots, each representing a state. And states are colored based on whether democrats or republicans control the state legislatures. In the middle, the white blocks are showing states where </w:t>
+      </w:r>
+      <w:proofErr w:type="spellStart"/>
+      <w:r>
+        <w:t>dems</w:t>
+      </w:r>
+      <w:proofErr w:type="spellEnd"/>
+      <w:r>
+        <w:t xml:space="preserve"> and republicans are evenly split, and I do think you still have the problem where these are difficult to compare. For instance, it’s not super easy to see if the “split control” group got bigger or stayed the same from 1979 to 1980. However, I don’t think it really matters in this case. If the point of this article, or this paper, was to show how the share of republican and democratic-controlled states changed over time, this chart still accomplishes that </w:t>
+      </w:r>
+      <w:proofErr w:type="gramStart"/>
+      <w:r>
+        <w:t>really well</w:t>
+      </w:r>
+      <w:proofErr w:type="gramEnd"/>
+      <w:r>
+        <w:t>. They also employ the 50% mark to show where the country tips into a disproportionate state.</w:t>
       </w:r>
     </w:p>
     <w:p>
@@ -283,17 +545,57 @@
     <w:p>
       <w:r>
         <w:lastRenderedPageBreak/>
-        <w:t xml:space="preserve">While we typically avoid stacking quantities like this with more than 2 groups, this one might actually work. If the point you’re trying to get across is that young people have a higher rate of good/excellent health than older people, then I think this accomplishes that. </w:t>
-      </w:r>
-    </w:p>
-    <w:p>
-      <w:r>
-        <w:t>However, something that this approach doesn’t do (and none of the approaches we’ve looked at so far) is that it obscures the distribution of age in our dataset. Because every age is broken down into health statuses all adding up to 100%, we can’t tell that there are actually very few older people in the dataset, and tons of younger people. We can try to address that in a few ways.</w:t>
-      </w:r>
-    </w:p>
-    <w:p>
-      <w:r>
-        <w:t>If we take the faceting approach, which we talked about a bit last week, in which we create a separate density plot for each category, we can clearly see the distribution of ages in our dataset</w:t>
+        <w:t xml:space="preserve">While we typically avoid stacking quantities like this with more than 2 groups, this one might </w:t>
+      </w:r>
+      <w:proofErr w:type="gramStart"/>
+      <w:r>
+        <w:t>actually work</w:t>
+      </w:r>
+      <w:proofErr w:type="gramEnd"/>
+      <w:r>
+        <w:t xml:space="preserve">. If the </w:t>
+      </w:r>
+      <w:proofErr w:type="gramStart"/>
+      <w:r>
+        <w:t>point</w:t>
+      </w:r>
+      <w:proofErr w:type="gramEnd"/>
+      <w:r>
+        <w:t xml:space="preserve"> you’re trying to get across is that young people have a higher rate of good/excellent health than older people, then I think this accomplishes that. </w:t>
+      </w:r>
+    </w:p>
+    <w:p>
+      <w:r>
+        <w:t xml:space="preserve">However, something that this approach doesn’t do (and none of the approaches we’ve looked at so far) is that it obscures the distribution of age in our dataset. Because every age is broken down into health </w:t>
+      </w:r>
+      <w:proofErr w:type="gramStart"/>
+      <w:r>
+        <w:t>statuses</w:t>
+      </w:r>
+      <w:proofErr w:type="gramEnd"/>
+      <w:r>
+        <w:t xml:space="preserve"> all adding up to 100%, we can’t tell that there are </w:t>
+      </w:r>
+      <w:proofErr w:type="gramStart"/>
+      <w:r>
+        <w:t>actually very</w:t>
+      </w:r>
+      <w:proofErr w:type="gramEnd"/>
+      <w:r>
+        <w:t xml:space="preserve"> few older people in the dataset, and tons of younger people. We can try to address that in a few ways.</w:t>
+      </w:r>
+    </w:p>
+    <w:p>
+      <w:r>
+        <w:t xml:space="preserve">If we take the faceting approach, which we talked about a </w:t>
+      </w:r>
+      <w:proofErr w:type="gramStart"/>
+      <w:r>
+        <w:t>bit</w:t>
+      </w:r>
+      <w:proofErr w:type="gramEnd"/>
+      <w:r>
+        <w:t xml:space="preserve"> last week, in which we create a separate density plot for each category, we can clearly see the distribution of ages in our dataset</w:t>
       </w:r>
       <w:r>
         <w:t xml:space="preserve"> (in gray)</w:t>
@@ -304,10 +606,31 @@
     </w:p>
     <w:p>
       <w:r>
-        <w:t xml:space="preserve">Density plots do not work well for all data sets. If your proportions are changing dramatically within a short interval of your x-axis, the density plots become really hard to read. For instance, this is a dataset showing survey participants marital status as it changes with age. Notice how steep the line is between never married and married from the far left of the plot to about 40 years old. </w:t>
-      </w:r>
-      <w:r>
-        <w:t>So here’s a question – at what age does the proportion of “married” participants reach it’s peak? Well, it seems like the “fattest” part of the married category is somewhere between 50 and 60 years old.</w:t>
+        <w:t xml:space="preserve">Density plots do not work well for all data sets. If your proportions are changing dramatically within a short interval of your x-axis, the density plots become </w:t>
+      </w:r>
+      <w:proofErr w:type="gramStart"/>
+      <w:r>
+        <w:t>really hard</w:t>
+      </w:r>
+      <w:proofErr w:type="gramEnd"/>
+      <w:r>
+        <w:t xml:space="preserve"> to read. For instance, this is a dataset showing survey participants marital status as it changes with age. Notice how steep the line is between never married and married from the far left of the plot to about 40 years old. </w:t>
+      </w:r>
+      <w:proofErr w:type="gramStart"/>
+      <w:r>
+        <w:t>So</w:t>
+      </w:r>
+      <w:proofErr w:type="gramEnd"/>
+      <w:r>
+        <w:t xml:space="preserve"> here’s a question – at what age does the proportion of “married” participants reach </w:t>
+      </w:r>
+      <w:proofErr w:type="spellStart"/>
+      <w:r>
+        <w:t>it’s</w:t>
+      </w:r>
+      <w:proofErr w:type="spellEnd"/>
+      <w:r>
+        <w:t xml:space="preserve"> peak? Well, it seems like the “fattest” part of the married category is somewhere between 50 and 60 years old.</w:t>
       </w:r>
     </w:p>
     <w:p>
@@ -341,7 +664,17 @@
     </w:p>
     <w:p>
       <w:r>
-        <w:t>If a proportion shows how an amount is broken down into it’s component parts, a nested proportion is when those component parts can be further broken down. For instance, we can breakdown the total enrollment of a college or university by “school”, but then we can further break that down by gender, major, students who live on-campus vs commuters, etc.</w:t>
+        <w:t xml:space="preserve">If a proportion shows how an amount is broken down into </w:t>
+      </w:r>
+      <w:proofErr w:type="spellStart"/>
+      <w:proofErr w:type="gramStart"/>
+      <w:r>
+        <w:t>it’s</w:t>
+      </w:r>
+      <w:proofErr w:type="spellEnd"/>
+      <w:proofErr w:type="gramEnd"/>
+      <w:r>
+        <w:t xml:space="preserve"> component parts, a nested proportion is when those component parts can be further broken down. For instance, we can breakdown the total enrollment of a college or university by “school”, but then we can further break that down by gender, major, students who live on-campus vs commuters, etc.</w:t>
       </w:r>
     </w:p>
     <w:p>
@@ -349,7 +682,15 @@
         <w:t>Incorrect approaches (pie charts with &gt;100%, bar charts that don’t show the nesting aspect)</w:t>
       </w:r>
       <w:r>
-        <w:t xml:space="preserve"> – Imagine we have a dataset on all the bridges in a given city. Bridges are either made of steel, wood, or iron, and can be classified as either “modern” or “craft” depending on the year they were constructed. If we simply found the percentage of bridges in each category and put them on a pie chart, that would be a huge mistake – why? Because these proportions are nested. The categories steel, iron and wood are mutually exclusive, as are </w:t>
+        <w:t xml:space="preserve"> – Imagine we have a dataset on all the bridges </w:t>
+      </w:r>
+      <w:proofErr w:type="gramStart"/>
+      <w:r>
+        <w:t>in a given</w:t>
+      </w:r>
+      <w:proofErr w:type="gramEnd"/>
+      <w:r>
+        <w:t xml:space="preserve"> city. Bridges are either made of steel, wood, or iron, and can be classified as either “modern” or “craft” depending on the year they were constructed. If we simply found the percentage of bridges in each category and put them on a pie chart, that would be a huge mistake – why? Because these proportions are nested. The categories steel, iron and wood are mutually exclusive, as are </w:t>
       </w:r>
       <w:r>
         <w:lastRenderedPageBreak/>
@@ -359,7 +700,15 @@
         <w:t xml:space="preserve"> In other words, the material of the bridge and the era of the bridge have overlap.</w:t>
       </w:r>
       <w:r>
-        <w:t xml:space="preserve"> The pie chart completely removes this "nesting” nature of the variables, and also </w:t>
+        <w:t xml:space="preserve"> The pie chart completely removes this "nesting” nature of the variables, </w:t>
+      </w:r>
+      <w:proofErr w:type="gramStart"/>
+      <w:r>
+        <w:t>and also</w:t>
+      </w:r>
+      <w:proofErr w:type="gramEnd"/>
+      <w:r>
+        <w:t xml:space="preserve"> </w:t>
       </w:r>
       <w:r>
         <w:t>makes our slices add to more than 100%, which looks silly.</w:t>
@@ -370,18 +719,81 @@
         <w:t>Mosaic Plots</w:t>
       </w:r>
       <w:r>
-        <w:t xml:space="preserve"> – One approach that conserves the overlapping nature of nested variables is the mosaic plot. We talked about these briefly last week, but let’s look at how it can apply to our problem here.</w:t>
-      </w:r>
-      <w:r>
-        <w:t xml:space="preserve"> So remember, a mosaic plot is very similar to a stacked bar chart, but both the height AND the width of the bars give us information about the relative proportion. So in our plot here (and notice we’ve added a few more “era” categories), we show how our craft-era bridges are all iron or wood. Then, steel comes into play in the emerging-era, and over time it completely pushes out all other building materials until we get to the modern era, in which all bridges are steel. Now, we could just as easily flip this and have materials on the x-axis and eras on the y-axis, but as we’ve said, it usually makes more intuitive sense to put any variable involving time along the x-axis, as we think of time as moving from left to right.</w:t>
-      </w:r>
-    </w:p>
-    <w:p>
+        <w:t xml:space="preserve"> – One approach that conserves the overlapping nature of nested variables is the mosaic plot. We talked about </w:t>
+      </w:r>
+      <w:proofErr w:type="gramStart"/>
+      <w:r>
+        <w:t>these briefly last week</w:t>
+      </w:r>
+      <w:proofErr w:type="gramEnd"/>
+      <w:r>
+        <w:t>, but let’s look at how it can apply to our problem here.</w:t>
+      </w:r>
+      <w:r>
+        <w:t xml:space="preserve"> </w:t>
+      </w:r>
+      <w:proofErr w:type="gramStart"/>
+      <w:r>
+        <w:t>So</w:t>
+      </w:r>
+      <w:proofErr w:type="gramEnd"/>
+      <w:r>
+        <w:t xml:space="preserve"> remember, a mosaic plot is very similar to a stacked bar chart, but both the height AND the width of the bars give us information about the relative proportion. </w:t>
+      </w:r>
+      <w:proofErr w:type="gramStart"/>
+      <w:r>
+        <w:t>So</w:t>
+      </w:r>
+      <w:proofErr w:type="gramEnd"/>
+      <w:r>
+        <w:t xml:space="preserve"> in our plot here (and notice we’ve added a few more “era” categories), we show how our craft-era bridges are all iron or wood. Then, steel comes into play in the emerging-era, and over time it completely pushes out all other building materials until we get to the modern era, in which all bridges are steel. Now, we could just as easily flip this and have materials on the x-axis and eras on the y-axis, but as we’ve said, it usually makes more intuitive sense to put any variable involving time along the x-axis, as we think of time as moving from left to right.</w:t>
+      </w:r>
+    </w:p>
+    <w:p>
+      <w:proofErr w:type="spellStart"/>
       <w:r>
         <w:t>Tree</w:t>
       </w:r>
       <w:r>
-        <w:t xml:space="preserve">maps – similar to a mosaic plot, a tree map subdivides a figure into rectangles based on the relative proportion of a category. They then divide that rectangle further into it’s component categories, emphasizing the nested nature of the data. The big difference between mosaic plots and tree  maps is that mosaic plots assume that every data point is simply a combination of some collection of variables (ie, every bridge has a material and an era. Every student has a major and a gender, etc.). Tree maps, on the other hand, do not carry this assumption. </w:t>
+        <w:t>maps</w:t>
+      </w:r>
+      <w:proofErr w:type="spellEnd"/>
+      <w:r>
+        <w:t xml:space="preserve"> – </w:t>
+      </w:r>
+      <w:proofErr w:type="gramStart"/>
+      <w:r>
+        <w:t>similar to</w:t>
+      </w:r>
+      <w:proofErr w:type="gramEnd"/>
+      <w:r>
+        <w:t xml:space="preserve"> a mosaic plot, a tree map subdivides a figure into rectangles based on the relative proportion of a category. They then divide that rectangle further into </w:t>
+      </w:r>
+      <w:proofErr w:type="spellStart"/>
+      <w:proofErr w:type="gramStart"/>
+      <w:r>
+        <w:t>it’s</w:t>
+      </w:r>
+      <w:proofErr w:type="spellEnd"/>
+      <w:proofErr w:type="gramEnd"/>
+      <w:r>
+        <w:t xml:space="preserve"> component categories, emphasizing the nested nature of the data. The big difference between mosaic plots and </w:t>
+      </w:r>
+      <w:proofErr w:type="gramStart"/>
+      <w:r>
+        <w:t>tree  maps</w:t>
+      </w:r>
+      <w:proofErr w:type="gramEnd"/>
+      <w:r>
+        <w:t xml:space="preserve"> is that mosaic plots assume that every data point is simply a combination of some collection of variables (</w:t>
+      </w:r>
+      <w:proofErr w:type="spellStart"/>
+      <w:r>
+        <w:t>ie</w:t>
+      </w:r>
+      <w:proofErr w:type="spellEnd"/>
+      <w:r>
+        <w:t xml:space="preserve">, every bridge has a material and an era. Every student has a major and a gender, etc.). Tree maps, on the other hand, do not carry this assumption. </w:t>
       </w:r>
     </w:p>
     <w:p>
@@ -391,7 +803,15 @@
     </w:p>
     <w:p>
       <w:r>
-        <w:t>Both treemaps and mosaic plots have the same limitations as stacked bar charts – they make comparisons between values complicated. Arguably, they make comparisons even more difficult given that the width and height of the various rectangles are changing, whereas a stacked bar chart only changes in one dimension (width OR height). This problem is best solved by just leaving the count visible in the plot, as we saw in the first example</w:t>
+        <w:t xml:space="preserve">Both </w:t>
+      </w:r>
+      <w:proofErr w:type="spellStart"/>
+      <w:r>
+        <w:t>treemaps</w:t>
+      </w:r>
+      <w:proofErr w:type="spellEnd"/>
+      <w:r>
+        <w:t xml:space="preserve"> and mosaic plots have the same limitations as stacked bar charts – they make comparisons between values complicated. Arguably, they make comparisons even more difficult given that the width and height of the various rectangles are changing, whereas a stacked bar chart only changes in one dimension (width OR height). This problem is best solved by just leaving the count visible in the plot, as we saw in the first example</w:t>
       </w:r>
       <w:r>
         <w:t xml:space="preserve"> – just make sure you don’t over-clutter your visual.</w:t>
@@ -402,14 +822,30 @@
         <w:t>Nested Pies (concentric circles vs color coding)</w:t>
       </w:r>
       <w:r>
-        <w:t xml:space="preserve"> – we began this section looking at a pie chart that incorrectly attempted to visualize the nested categories in our bridge dataset. However, there is some formulation of a pie chart that could technically be accurate, albeit, it might be ugly. </w:t>
+        <w:t xml:space="preserve"> – we began this section looking at a pie chart that incorrectly attempted to visualize the nested categories in our bridge dataset. However, there is some formulation of a pie chart that could technically be accurate, </w:t>
+      </w:r>
+      <w:proofErr w:type="gramStart"/>
+      <w:r>
+        <w:t>albeit,</w:t>
+      </w:r>
+      <w:proofErr w:type="gramEnd"/>
+      <w:r>
+        <w:t xml:space="preserve"> it might be ugly. </w:t>
       </w:r>
       <w:r>
         <w:t xml:space="preserve">See, the nested pie chart – it’s a pie chart within a pie chart, where </w:t>
       </w:r>
       <w:r>
         <w:lastRenderedPageBreak/>
-        <w:t>each “layer” represents a different variable, and slices within that layer show the relative proportions of the components. In this example, the inner pie is the material (steel, wood, and iron), and the outer layer is the era (craft, emerging, mature, and modern). As I said, this chart is technically accurate, in that all the proportions sum to 100%, but it is also pretty hideous. There’s a lot going on – if a typical pie chart is difficult to interpret, then this one exacerbates that problem even further.</w:t>
+        <w:t xml:space="preserve">each “layer” represents a different variable, and slices within that layer show the relative proportions of the components. In this example, the inner pie is the material (steel, wood, and iron), and the outer layer is the era (craft, emerging, mature, and modern). As I said, this chart is technically accurate, in that all the proportions sum to 100%, but it is also </w:t>
+      </w:r>
+      <w:proofErr w:type="gramStart"/>
+      <w:r>
+        <w:t>pretty hideous</w:t>
+      </w:r>
+      <w:proofErr w:type="gramEnd"/>
+      <w:r>
+        <w:t>. There’s a lot going on – if a typical pie chart is difficult to interpret, then this one exacerbates that problem even further.</w:t>
       </w:r>
     </w:p>
     <w:p>
@@ -422,7 +858,23 @@
         <w:t>Parallel Sets (Sanke Diagrams)</w:t>
       </w:r>
       <w:r>
-        <w:t xml:space="preserve"> – What about when we have more than two categorical variables? All the solutions we’ve looked at so far – mosaic plots, treemaps, pie charts, can technically accommodate more than two variables, but they will almost always be illegible and cluttered. A solution to this problem is the Sanke diagram, or “parallel sets” as they are sometimes called. This is one of my personal favorite visualization techniques, as it opens up the possibilities of more variables, and provides a really nice way to visualize the “flow” from left to right, where a viewer can follow a path to understand its relative frequency in a dataset.</w:t>
+        <w:t xml:space="preserve"> – What about when we have more than two categorical variables? All the solutions we’ve looked at so far – mosaic plots, </w:t>
+      </w:r>
+      <w:proofErr w:type="spellStart"/>
+      <w:r>
+        <w:t>treemaps</w:t>
+      </w:r>
+      <w:proofErr w:type="spellEnd"/>
+      <w:r>
+        <w:t xml:space="preserve">, pie charts, can technically accommodate more than two variables, but they will almost always be illegible and cluttered. A solution to this problem is the Sanke diagram, or “parallel sets” as they are sometimes called. This is one of my personal favorite visualization techniques, as it </w:t>
+      </w:r>
+      <w:proofErr w:type="gramStart"/>
+      <w:r>
+        <w:t>opens up</w:t>
+      </w:r>
+      <w:proofErr w:type="gramEnd"/>
+      <w:r>
+        <w:t xml:space="preserve"> the possibilities of more variables, and provides a really nice way to visualize the “flow” from left to right, where a viewer can follow a path to understand its relative frequency in a dataset.</w:t>
       </w:r>
     </w:p>
     <w:p>
@@ -447,7 +899,15 @@
     </w:p>
     <w:p>
       <w:r>
-        <w:t xml:space="preserve">In the field of data analytics, we are often interested in showing how quantitative variables relate to each other. Understanding relationships between variables can help us tremendously with prediction/forecasting problems, and also just make for interesting </w:t>
+        <w:t xml:space="preserve">In the field of data analytics, we are often interested in showing how quantitative variables relate to each other. Understanding relationships between variables can help us tremendously with prediction/forecasting problems, </w:t>
+      </w:r>
+      <w:proofErr w:type="gramStart"/>
+      <w:r>
+        <w:t>and also</w:t>
+      </w:r>
+      <w:proofErr w:type="gramEnd"/>
+      <w:r>
+        <w:t xml:space="preserve"> just make for interesting </w:t>
       </w:r>
       <w:r>
         <w:t xml:space="preserve">descriptive </w:t>
@@ -459,7 +919,15 @@
         <w:t>e</w:t>
       </w:r>
       <w:r>
-        <w:t>s. The most common approach to this problem is the scatterplot, but we’ll look at a few variations that might help depending on your context. We won’t get too much into the math behind quantitative relationships today, but just focus on the visual representations. We’ll briefly cover some of the statistical concepts in week 9, as I believe you should have some background in these concepts if you are presenting data in this way.</w:t>
+        <w:t xml:space="preserve">s. The most common approach to this problem is the scatterplot, but we’ll look at a few variations that might help depending on your context. We won’t get too much into the math behind quantitative relationships </w:t>
+      </w:r>
+      <w:proofErr w:type="gramStart"/>
+      <w:r>
+        <w:t>today, but</w:t>
+      </w:r>
+      <w:proofErr w:type="gramEnd"/>
+      <w:r>
+        <w:t xml:space="preserve"> just focus on the visual representations. We’ll briefly cover some of the statistical concepts in week 9, as I believe you should have some background in these concepts if you are presenting data in this way.</w:t>
       </w:r>
     </w:p>
     <w:p>
@@ -467,11 +935,47 @@
         <w:t>Scatter Plots (test score, hours studied)</w:t>
       </w:r>
       <w:r>
-        <w:t xml:space="preserve"> – the scatterplot is the most common way of showing the relationship between two quantitative variables. The idea is simple, each variable get’s assigned an axis – one is mapped to the x-axis and the other is mapped to the y-axis, and every data point get’s plotted based on it’s combination of x and y values. If the </w:t>
+        <w:t xml:space="preserve"> – the scatterplot is the most common way of showing the relationship between two quantitative variables. The idea is simple, each variable </w:t>
+      </w:r>
+      <w:proofErr w:type="spellStart"/>
+      <w:proofErr w:type="gramStart"/>
+      <w:r>
+        <w:t>get’s</w:t>
+      </w:r>
+      <w:proofErr w:type="spellEnd"/>
+      <w:proofErr w:type="gramEnd"/>
+      <w:r>
+        <w:t xml:space="preserve"> assigned an axis – one is mapped to the x-axis and the other is mapped to the y-axis, and every data point </w:t>
+      </w:r>
+      <w:proofErr w:type="spellStart"/>
+      <w:r>
+        <w:t>get’s</w:t>
+      </w:r>
+      <w:proofErr w:type="spellEnd"/>
+      <w:r>
+        <w:t xml:space="preserve"> plotted based on </w:t>
+      </w:r>
+      <w:proofErr w:type="spellStart"/>
+      <w:proofErr w:type="gramStart"/>
+      <w:r>
+        <w:t>it’s</w:t>
+      </w:r>
+      <w:proofErr w:type="spellEnd"/>
+      <w:proofErr w:type="gramEnd"/>
+      <w:r>
+        <w:t xml:space="preserve"> combination of x and y values. If the </w:t>
       </w:r>
       <w:r>
         <w:lastRenderedPageBreak/>
-        <w:t>two variables are related in some way, it often becomes evident once the data are plotted in this way (though not always, so be careful). I have created some fake data here (that I use for my statistics class when teaching linear regression – surprisingly, it didn’t convince my students to study more). But imagine a dataset which recorded a students test score along with the number of hours they studied. If that data existed, we might expect that data to produce a scatterplot that looks like this.</w:t>
+        <w:t xml:space="preserve">two variables are related in some way, it often becomes evident once the data are plotted in this way (though not always, so be careful). I have created some fake data here (that I use for my statistics class when teaching linear regression – surprisingly, it didn’t convince my students to study more). But imagine a dataset which recorded a </w:t>
+      </w:r>
+      <w:proofErr w:type="spellStart"/>
+      <w:r>
+        <w:t>students</w:t>
+      </w:r>
+      <w:proofErr w:type="spellEnd"/>
+      <w:r>
+        <w:t xml:space="preserve"> test score along with the number of hours they studied. If that data existed, we might expect that data to produce a scatterplot that looks like this.</w:t>
       </w:r>
     </w:p>
     <w:p>
@@ -516,7 +1020,15 @@
         </w:numPr>
       </w:pPr>
       <w:r>
-        <w:t>Bubble charts – What if we want to show a third quantitative variable? A common way to do this is to map that third quantitative variable to the size of the point. So here I’ve taken our test score data set and brought in a third variable – the student’s high school gpa. This is sometimes called a bubble chart for obvious reasons. This is a clever way to pack a lot of information into a single plot without it looking too overwhelming.</w:t>
+        <w:t xml:space="preserve">Bubble charts – What if we want to show a third quantitative variable? A common way to do this is to map that third quantitative variable to the size of the point. So here I’ve taken our test score data set and brought in a third variable – the student’s high school </w:t>
+      </w:r>
+      <w:proofErr w:type="spellStart"/>
+      <w:r>
+        <w:t>gpa</w:t>
+      </w:r>
+      <w:proofErr w:type="spellEnd"/>
+      <w:r>
+        <w:t>. This is sometimes called a bubble chart for obvious reasons. This is a clever way to pack a lot of information into a single plot without it looking too overwhelming.</w:t>
       </w:r>
     </w:p>
     <w:p>
@@ -530,11 +1042,24 @@
       <w:r>
         <w:t xml:space="preserve">Trend lines, linear regression, </w:t>
       </w:r>
-      <w:r>
-        <w:t>Lmplots (seaborn)</w:t>
-      </w:r>
-      <w:r>
-        <w:t xml:space="preserve"> – when you see scatterplots, you’ll often see a line in the plot that closely tracks the data. There are numerous ways to fit a line to data, and the methods behind each of them are certainly beyond the scope of this class. Though, one in particular deserves some attention because it is so common, and many visualization packages and applications will create one for you by default – that is the linear model. The linear model </w:t>
+      <w:proofErr w:type="spellStart"/>
+      <w:r>
+        <w:t>Lmplots</w:t>
+      </w:r>
+      <w:proofErr w:type="spellEnd"/>
+      <w:r>
+        <w:t xml:space="preserve"> (seaborn)</w:t>
+      </w:r>
+      <w:r>
+        <w:t xml:space="preserve"> – when you see scatterplots, you’ll often see a line in the plot that closely tracks the data. There are numerous ways to fit a line to data, and the methods behind each of them are certainly beyond the scope of this class. Though, one </w:t>
+      </w:r>
+      <w:proofErr w:type="gramStart"/>
+      <w:r>
+        <w:t>in particular deserves</w:t>
+      </w:r>
+      <w:proofErr w:type="gramEnd"/>
+      <w:r>
+        <w:t xml:space="preserve"> some attention because it is so common, and many visualization packages and applications will create one for you by default – that is the linear model. The linear model </w:t>
       </w:r>
       <w:r>
         <w:t xml:space="preserve">is the line that reduces the squared distance from itself to every point on the scatter plot. In other words, if you measured the distance of every point to this line, squared it, then added them all up – this line produces the smallest possible number. If we moved this line in any direction, that “sum of squares” would increase. We’ll talk a bit more about this in week 9, but the linear model is generally used as one of a handful of tools to quantify the relationship between two variables. In other words, if the scatter plot gives a visual representation of the relationship, the linear model gives a specific numeric value to it – it tells you how much y changes for every 1 unit change in x. </w:t>
@@ -547,12 +1072,33 @@
       <w:pPr>
         <w:pStyle w:val="ListParagraph"/>
       </w:pPr>
+      <w:proofErr w:type="gramStart"/>
       <w:r>
         <w:lastRenderedPageBreak/>
-        <w:t>Form a visual standpoint, you can do some really cool things with the linear model. Perhaps there are</w:t>
-      </w:r>
-      <w:r>
-        <w:t xml:space="preserve"> multiple groups in your data that you want to separate out and find their linear trends separately. This was a chart I made recently using this technique. Across the country, college campuses are becoming increasingly female – but that’s not necessarily true of ever school within a college. Our business school recently wanted to understand how the proportion of female students enrolled in their school over the past 10 years had changed relative to other schools within st. john’s. </w:t>
+        <w:t>Form</w:t>
+      </w:r>
+      <w:proofErr w:type="gramEnd"/>
+      <w:r>
+        <w:t xml:space="preserve"> a visual standpoint, you can do some </w:t>
+      </w:r>
+      <w:proofErr w:type="gramStart"/>
+      <w:r>
+        <w:t>really cool</w:t>
+      </w:r>
+      <w:proofErr w:type="gramEnd"/>
+      <w:r>
+        <w:t xml:space="preserve"> things with the linear model. Perhaps there are</w:t>
+      </w:r>
+      <w:r>
+        <w:t xml:space="preserve"> multiple groups in your data that you want to separate out and find their linear trends separately. This was a chart I made recently using this technique. Across the country, college campuses are becoming increasingly female – but that’s not necessarily true of ever school within a college. Our business school recently wanted to understand how the proportion of female students enrolled in their school over the past 10 years had changed relative to other schools within </w:t>
+      </w:r>
+      <w:proofErr w:type="spellStart"/>
+      <w:r>
+        <w:t>st.</w:t>
+      </w:r>
+      <w:proofErr w:type="spellEnd"/>
+      <w:r>
+        <w:t xml:space="preserve"> john’s. </w:t>
       </w:r>
     </w:p>
     <w:p>
@@ -560,10 +1106,34 @@
         <w:pStyle w:val="ListParagraph"/>
       </w:pPr>
       <w:r>
-        <w:t>But it get’s even cooler – we can use faceting to show quite a few different variables at a time.</w:t>
-      </w:r>
-      <w:r>
-        <w:t xml:space="preserve"> Here is a plot I made a few years ago in which the x axis represents a high school gpa, the y axis represents a retention rate, color represents a major or group of majors, the columns represent gender (female students on the left, male students on the right) and the rows represent a financial need indicator. We’ll look at how to build things like this when we get to coding, but the point is that we can really pack a lot of information into a scatterplot, or small group of scatterplots.</w:t>
+        <w:t xml:space="preserve">But </w:t>
+      </w:r>
+      <w:proofErr w:type="gramStart"/>
+      <w:r>
+        <w:t>it</w:t>
+      </w:r>
+      <w:proofErr w:type="gramEnd"/>
+      <w:r>
+        <w:t xml:space="preserve"> </w:t>
+      </w:r>
+      <w:proofErr w:type="spellStart"/>
+      <w:r>
+        <w:t>get’s</w:t>
+      </w:r>
+      <w:proofErr w:type="spellEnd"/>
+      <w:r>
+        <w:t xml:space="preserve"> even cooler – we can use faceting to show quite a few different variables at a time.</w:t>
+      </w:r>
+      <w:r>
+        <w:t xml:space="preserve"> Here is a plot I made a few years ago in which the x axis represents a high school </w:t>
+      </w:r>
+      <w:proofErr w:type="spellStart"/>
+      <w:r>
+        <w:t>gpa</w:t>
+      </w:r>
+      <w:proofErr w:type="spellEnd"/>
+      <w:r>
+        <w:t>, the y axis represents a retention rate, color represents a major or group of majors, the columns represent gender (female students on the left, male students on the right) and the rows represent a financial need indicator. We’ll look at how to build things like this when we get to coding, but the point is that we can really pack a lot of information into a scatterplot, or small group of scatterplots.</w:t>
       </w:r>
     </w:p>
     <w:p>
@@ -604,7 +1174,15 @@
         <w:t xml:space="preserve"> </w:t>
       </w:r>
       <w:r>
-        <w:t xml:space="preserve">– What does it mean to be related? One measure that we have for that is called the correlation coefficient, or “r”. R is a number between -1 and 1 that effectively tells us how well the linear model actually fits our data. Are the dots really spread out, or are they tightly packed around the line? Correlations of -1 and 1 indicate a “perfect” correlation, in either the positive or negative direction. Perfect, in this case, means that the points all lie perfectly on the linear model. IN other words, the linear model makes no errors. </w:t>
+        <w:t xml:space="preserve">– What does it mean to be related? One measure that we have for that is called the correlation coefficient, or “r”. R is a number between -1 and 1 that effectively tells us how well the linear model </w:t>
+      </w:r>
+      <w:proofErr w:type="gramStart"/>
+      <w:r>
+        <w:t>actually fits</w:t>
+      </w:r>
+      <w:proofErr w:type="gramEnd"/>
+      <w:r>
+        <w:t xml:space="preserve"> our data. Are the dots really spread out, or are they tightly packed around the line? Correlations of -1 and 1 indicate a “perfect” correlation, in either the positive or negative direction. Perfect, in this case, means that the points all lie perfectly on the linear model. IN other words, the linear model makes no errors. </w:t>
       </w:r>
     </w:p>
     <w:p>
@@ -638,7 +1216,15 @@
         <w:t xml:space="preserve">NOTE: </w:t>
       </w:r>
       <w:r>
-        <w:t xml:space="preserve">Correlation coefficient only measures linear relationships. Not useful for non-linear relationships. Show Anscombes quartet </w:t>
+        <w:t xml:space="preserve">Correlation coefficient only measures linear relationships. Not useful for non-linear relationships. Show </w:t>
+      </w:r>
+      <w:proofErr w:type="spellStart"/>
+      <w:r>
+        <w:t>Anscombes</w:t>
+      </w:r>
+      <w:proofErr w:type="spellEnd"/>
+      <w:r>
+        <w:t xml:space="preserve"> quartet </w:t>
       </w:r>
     </w:p>
     <w:p>
@@ -651,7 +1237,15 @@
       </w:pPr>
       <w:r>
         <w:lastRenderedPageBreak/>
-        <w:t>We will talk a bit more about correlation in week 9 when we do our brief overview of statistics for data visualization, but for now I just wanted to introduce the idea to reinforce the importance of the scatterplot. In certain fields, I’m thinking of finance in particular, people will regularly throw out correlation measures and claims – “gold is uncorrelated with stocks”, “cryptocurrencies are correlated with tech stocks”, “treasury bond yields are correlated with equity prices”, etc. Just keep in mind, that without SEEING the data, these statements should be interpreted as meaningless – as we saw with anscombe’s quartet.</w:t>
+        <w:t xml:space="preserve">We will talk a bit more about correlation in week 9 when we do our brief overview of statistics for data visualization, but for now I just wanted to introduce the idea to reinforce the importance of the scatterplot. In certain fields, I’m thinking of finance in particular, people will regularly throw out correlation measures and claims – “gold is uncorrelated with stocks”, “cryptocurrencies are correlated with tech stocks”, “treasury bond yields are correlated with equity prices”, etc. Just keep in mind, that without SEEING the data, these statements should be interpreted as meaningless – as we saw with </w:t>
+      </w:r>
+      <w:proofErr w:type="spellStart"/>
+      <w:r>
+        <w:t>anscombe’s</w:t>
+      </w:r>
+      <w:proofErr w:type="spellEnd"/>
+      <w:r>
+        <w:t xml:space="preserve"> quartet.</w:t>
       </w:r>
     </w:p>
     <w:p>
@@ -659,10 +1253,50 @@
         <w:ind w:left="1080"/>
       </w:pPr>
       <w:r>
-        <w:t xml:space="preserve">Correlograms - I’ve showed you anscombe’s quartet, and stressed the importance of SEEING the data whenever you want to mention correlation, mainly because the book suggests this idea of a correlogram. The correlogram is sort of a substitute for the all-against-all scatter plot – in every variable is plotted in a matrix and compared with every other variable in the data set. Except, rather than having a scatter plot to show the relationship, there is just a colored shape to represent the “strength” of the correlation coefficient – in this case, the blue representing strong positive correlation and dark brown representing a strong negative correlation. </w:t>
-      </w:r>
-      <w:r>
-        <w:t>While these do admittedly look cool – what is the problem? You can’t SEE the data! You are essentially making a claim about the linear relationship between variables, but not actually demonstrating that the relationship is linear. You could easily be masking an anscombe’s quartet situation in here unknowingly.</w:t>
+        <w:t xml:space="preserve">Correlograms - I’ve </w:t>
+      </w:r>
+      <w:proofErr w:type="gramStart"/>
+      <w:r>
+        <w:t>showed</w:t>
+      </w:r>
+      <w:proofErr w:type="gramEnd"/>
+      <w:r>
+        <w:t xml:space="preserve"> you </w:t>
+      </w:r>
+      <w:proofErr w:type="spellStart"/>
+      <w:r>
+        <w:t>anscombe’s</w:t>
+      </w:r>
+      <w:proofErr w:type="spellEnd"/>
+      <w:r>
+        <w:t xml:space="preserve"> </w:t>
+      </w:r>
+      <w:proofErr w:type="gramStart"/>
+      <w:r>
+        <w:t>quartet, and</w:t>
+      </w:r>
+      <w:proofErr w:type="gramEnd"/>
+      <w:r>
+        <w:t xml:space="preserve"> stressed the importance of SEEING the data whenever you want to mention correlation, mainly because the book suggests this idea of a correlogram. The correlogram is sort of a substitute for the all-against-all scatter plot – in every variable is plotted in a matrix and compared with every other variable in the data set. Except, rather than having a scatter plot to show the relationship, there is just a colored shape to represent the “strength” of the correlation coefficient – in this case, the blue representing strong positive correlation and dark brown representing a strong negative correlation. </w:t>
+      </w:r>
+      <w:r>
+        <w:t xml:space="preserve">While these do admittedly look cool – what is the problem? You can’t SEE the data! You are essentially making a claim about the linear relationship between </w:t>
+      </w:r>
+      <w:proofErr w:type="gramStart"/>
+      <w:r>
+        <w:t>variables, but</w:t>
+      </w:r>
+      <w:proofErr w:type="gramEnd"/>
+      <w:r>
+        <w:t xml:space="preserve"> not actually demonstrating that the relationship is linear. You could easily be masking an </w:t>
+      </w:r>
+      <w:proofErr w:type="spellStart"/>
+      <w:r>
+        <w:t>anscombe’s</w:t>
+      </w:r>
+      <w:proofErr w:type="spellEnd"/>
+      <w:r>
+        <w:t xml:space="preserve"> quartet situation in here unknowingly.</w:t>
       </w:r>
     </w:p>
     <w:p>
@@ -674,7 +1308,23 @@
         </w:numPr>
       </w:pPr>
       <w:r>
-        <w:t>Slope charts – We’ll end this lecture with a fun and interesting way to visualize relationships that is commonly overlooked – the slope chart. The slope chart is essentially a scatterplot, but each point is “paired” with another point, and a line is drawn between the two to show the change (often it shows changes over time, but not always). Slope charts make it really easy to see the “direction” of change between two categories, or time periods. Here is an example from your book showing changes in co2 emissions of various countries from 2000 to 2010. It makes it really easy to point out the countries who are increasing vs decreasing.</w:t>
+        <w:t xml:space="preserve">Slope charts – We’ll end this lecture with a fun and interesting way to visualize relationships that is commonly overlooked – the slope chart. The slope chart is essentially a scatterplot, but each point is “paired” with another point, and a line is drawn between the two to show the change (often it shows changes over time, but not always). Slope charts make it </w:t>
+      </w:r>
+      <w:proofErr w:type="gramStart"/>
+      <w:r>
+        <w:t>really easy</w:t>
+      </w:r>
+      <w:proofErr w:type="gramEnd"/>
+      <w:r>
+        <w:t xml:space="preserve"> to see the “direction” of change between two categories, or time periods. Here is an example from your book showing changes in co2 emissions of various countries from 2000 to 2010. It makes it </w:t>
+      </w:r>
+      <w:proofErr w:type="gramStart"/>
+      <w:r>
+        <w:t>really easy</w:t>
+      </w:r>
+      <w:proofErr w:type="gramEnd"/>
+      <w:r>
+        <w:t xml:space="preserve"> to point out the countries who are increasing vs decreasing.</w:t>
       </w:r>
     </w:p>
     <w:p>
@@ -682,7 +1332,15 @@
         <w:pStyle w:val="ListParagraph"/>
       </w:pPr>
       <w:r>
-        <w:t>Slope charts can also have more than to categories, it’s not uncommon to see 3 or more in these types of visuals. For instance, we could easily add the year 2005 to the previous chart and still get the same effect. The amount of “stops” you add on your slope chart just depends on the story you’re trying to tell.</w:t>
+        <w:t xml:space="preserve">Slope charts can also have more than </w:t>
+      </w:r>
+      <w:proofErr w:type="gramStart"/>
+      <w:r>
+        <w:t>to</w:t>
+      </w:r>
+      <w:proofErr w:type="gramEnd"/>
+      <w:r>
+        <w:t xml:space="preserve"> categories, it’s not uncommon to see 3 or more in these types of visuals. For instance, we could easily add the year 2005 to the previous chart and still get the same effect. The amount of “stops” you add on your slope chart just depends on the story you’re trying to tell.</w:t>
       </w:r>
     </w:p>
     <w:p>

</xml_diff>